<commit_message>
draw & flip stim
</commit_message>
<xml_diff>
--- a/notes_presentations/psychopy_notes.docx
+++ b/notes_presentations/psychopy_notes.docx
@@ -19,6 +19,16 @@
             <w:rStyle w:val="Hyperlink"/>
           </w:rPr>
           <w:t>https://discourse.psychopy.org/t/what-decides-psychopys-frame-rate/20536/2</w:t>
+        </w:r>
+      </w:hyperlink>
+    </w:p>
+    <w:p>
+      <w:hyperlink r:id="rId6" w:history="1">
+        <w:r>
+          <w:rPr>
+            <w:rStyle w:val="Hyperlink"/>
+          </w:rPr>
+          <w:t>https://github.com/psychopy/psychopy/issues/5274</w:t>
         </w:r>
       </w:hyperlink>
     </w:p>

</xml_diff>